<commit_message>
AddeoAdded tp error story; spectra correction
</commit_message>
<xml_diff>
--- a/Final Report/Paper/Outline.docx
+++ b/Final Report/Paper/Outline.docx
@@ -8,6 +8,8 @@
           <w:b/>
         </w:rPr>
       </w:pPr>
+      <w:bookmarkStart w:id="0" w:name="_GoBack"/>
+      <w:bookmarkEnd w:id="0"/>
       <w:r>
         <w:rPr>
           <w:b/>
@@ -95,8 +97,6 @@
       <w:pPr>
         <w:jc w:val="center"/>
       </w:pPr>
-      <w:bookmarkStart w:id="0" w:name="_GoBack"/>
-      <w:bookmarkEnd w:id="0"/>
     </w:p>
     <w:p>
       <w:pPr>
@@ -125,7 +125,7 @@
                     </pic:cNvPicPr>
                   </pic:nvPicPr>
                   <pic:blipFill>
-                    <a:blip r:embed="rId4">
+                    <a:blip r:embed="rId5">
                       <a:extLst>
                         <a:ext uri="{28A0092B-C50C-407E-A947-70E740481C1C}">
                           <a14:useLocalDpi xmlns:a14="http://schemas.microsoft.com/office/drawing/2010/main" val="0"/>
@@ -158,18 +158,105 @@
       </w:r>
     </w:p>
     <w:p>
-      <w:pPr>
-        <w:jc w:val="center"/>
-      </w:pPr>
-    </w:p>
-    <w:p>
-      <w:pPr>
-        <w:jc w:val="center"/>
-      </w:pPr>
-    </w:p>
-    <w:p>
-      <w:pPr>
-        <w:jc w:val="center"/>
+      <w:r>
+        <w:t>Questions: (1) What did we do? (2) What did we find? (3) What can we do now that we couldn’t do before?</w:t>
+      </w:r>
+    </w:p>
+    <w:p>
+      <w:pPr>
+        <w:pStyle w:val="ListParagraph"/>
+        <w:numPr>
+          <w:ilvl w:val="0"/>
+          <w:numId w:val="5"/>
+        </w:numPr>
+      </w:pPr>
+      <w:r>
+        <w:t xml:space="preserve">To determine the error in microscopy, we took ratio images of the pharynx of 64 </w:t>
+      </w:r>
+      <w:r>
+        <w:rPr>
+          <w:i/>
+        </w:rPr>
+        <w:t>Caenorhabditis elegans</w:t>
+      </w:r>
+      <w:r>
+        <w:t xml:space="preserve"> worms expressing roGFP1_R12 under normal conditions every 30-seconds for ten minutes. Using [], we fit the data and recorded the residuals as microscopy errors.</w:t>
+      </w:r>
+    </w:p>
+    <w:p>
+      <w:pPr>
+        <w:pStyle w:val="ListParagraph"/>
+        <w:numPr>
+          <w:ilvl w:val="0"/>
+          <w:numId w:val="5"/>
+        </w:numPr>
+      </w:pPr>
+      <w:r>
+        <w:t xml:space="preserve">We found that the middle 95% of our errors fell in the range of </w:t>
+      </w:r>
+      <m:oMath>
+        <m:r>
+          <w:rPr>
+            <w:rFonts w:ascii="Cambria Math" w:hAnsi="Cambria Math"/>
+          </w:rPr>
+          <m:t>(R-0.027</m:t>
+        </m:r>
+        <m:r>
+          <w:rPr>
+            <w:rFonts w:ascii="Cambria Math" w:eastAsiaTheme="minorEastAsia" w:hAnsi="Cambria Math"/>
+          </w:rPr>
+          <m:t>, R+0.029)</m:t>
+        </m:r>
+      </m:oMath>
+      <w:r>
+        <w:rPr>
+          <w:rFonts w:eastAsiaTheme="minorEastAsia"/>
+        </w:rPr>
+        <w:t>.</w:t>
+      </w:r>
+    </w:p>
+    <w:p>
+      <w:pPr>
+        <w:pStyle w:val="ListParagraph"/>
+        <w:numPr>
+          <w:ilvl w:val="0"/>
+          <w:numId w:val="5"/>
+        </w:numPr>
+      </w:pPr>
+      <w:r>
+        <w:t xml:space="preserve">The errors were roughly normal and zero-centered (Supplement). </w:t>
+      </w:r>
+    </w:p>
+    <w:p>
+      <w:pPr>
+        <w:pStyle w:val="ListParagraph"/>
+        <w:numPr>
+          <w:ilvl w:val="0"/>
+          <w:numId w:val="5"/>
+        </w:numPr>
+      </w:pPr>
+      <w:r>
+        <w:rPr>
+          <w:rFonts w:eastAsiaTheme="minorEastAsia"/>
+        </w:rPr>
+        <w:t xml:space="preserve">We confirmed our error with four independent experiments (Supplement). </w:t>
+      </w:r>
+    </w:p>
+    <w:p>
+      <w:pPr>
+        <w:pStyle w:val="ListParagraph"/>
+        <w:numPr>
+          <w:ilvl w:val="0"/>
+          <w:numId w:val="5"/>
+        </w:numPr>
+      </w:pPr>
+      <w:r>
+        <w:t xml:space="preserve">We can now use our empirically-determined microscopy imprecision to model how accurately we can measure redox potential. </w:t>
+      </w:r>
+    </w:p>
+    <w:p>
+      <w:pPr>
+        <w:pStyle w:val="ListParagraph"/>
       </w:pPr>
     </w:p>
     <w:p>
@@ -214,7 +301,7 @@
                     </pic:cNvPicPr>
                   </pic:nvPicPr>
                   <pic:blipFill>
-                    <a:blip r:embed="rId5">
+                    <a:blip r:embed="rId6">
                       <a:extLst>
                         <a:ext uri="{28A0092B-C50C-407E-A947-70E740481C1C}">
                           <a14:useLocalDpi xmlns:a14="http://schemas.microsoft.com/office/drawing/2010/main" val="0"/>
@@ -248,6 +335,31 @@
     </w:p>
     <w:p/>
     <w:p>
+      <w:r>
+        <w:t>Questions: (1) What did we do? (2) What did we find? (3) What can we do now that we couldn’t do before?</w:t>
+      </w:r>
+    </w:p>
+    <w:p>
+      <w:pPr>
+        <w:pStyle w:val="ListParagraph"/>
+        <w:numPr>
+          <w:ilvl w:val="0"/>
+          <w:numId w:val="5"/>
+        </w:numPr>
+      </w:pPr>
+    </w:p>
+    <w:p>
+      <w:pPr>
+        <w:jc w:val="center"/>
+      </w:pPr>
+    </w:p>
+    <w:p>
+      <w:pPr>
+        <w:jc w:val="center"/>
+      </w:pPr>
+    </w:p>
+    <w:p/>
+    <w:p>
       <w:pPr>
         <w:jc w:val="center"/>
       </w:pPr>
@@ -255,6 +367,7 @@
         <w:rPr>
           <w:noProof/>
         </w:rPr>
+        <w:lastRenderedPageBreak/>
         <w:drawing>
           <wp:inline distT="0" distB="0" distL="0" distR="0">
             <wp:extent cx="4563533" cy="3657600"/>
@@ -273,7 +386,7 @@
                     </pic:cNvPicPr>
                   </pic:nvPicPr>
                   <pic:blipFill>
-                    <a:blip r:embed="rId6">
+                    <a:blip r:embed="rId7">
                       <a:extLst>
                         <a:ext uri="{28A0092B-C50C-407E-A947-70E740481C1C}">
                           <a14:useLocalDpi xmlns:a14="http://schemas.microsoft.com/office/drawing/2010/main" val="0"/>
@@ -305,6 +418,16 @@
         </w:drawing>
       </w:r>
     </w:p>
+    <w:p>
+      <w:r>
+        <w:t>Questions: (1) What did we do? (2) What did we find? (3) What can we do now that we couldn’t do before?</w:t>
+      </w:r>
+    </w:p>
+    <w:p>
+      <w:pPr>
+        <w:jc w:val="center"/>
+      </w:pPr>
+    </w:p>
     <w:sectPr>
       <w:pgSz w:w="12240" w:h="15840"/>
       <w:pgMar w:top="1440" w:right="1440" w:bottom="1440" w:left="1440" w:header="720" w:footer="720" w:gutter="0"/>
@@ -313,6 +436,586 @@
     </w:sectPr>
   </w:body>
 </w:document>
+</file>
+
+<file path=word/numbering.xml><?xml version="1.0" encoding="utf-8"?>
+<w:numbering xmlns:wpc="http://schemas.microsoft.com/office/word/2010/wordprocessingCanvas" xmlns:cx="http://schemas.microsoft.com/office/drawing/2014/chartex" xmlns:cx1="http://schemas.microsoft.com/office/drawing/2015/9/8/chartex" xmlns:cx2="http://schemas.microsoft.com/office/drawing/2015/10/21/chartex" xmlns:cx3="http://schemas.microsoft.com/office/drawing/2016/5/9/chartex" xmlns:cx4="http://schemas.microsoft.com/office/drawing/2016/5/10/chartex" xmlns:cx5="http://schemas.microsoft.com/office/drawing/2016/5/11/chartex" xmlns:cx6="http://schemas.microsoft.com/office/drawing/2016/5/12/chartex" xmlns:cx7="http://schemas.microsoft.com/office/drawing/2016/5/13/chartex" xmlns:cx8="http://schemas.microsoft.com/office/drawing/2016/5/14/chartex" xmlns:mc="http://schemas.openxmlformats.org/markup-compatibility/2006" xmlns:aink="http://schemas.microsoft.com/office/drawing/2016/ink" xmlns:am3d="http://schemas.microsoft.com/office/drawing/2017/model3d" xmlns:o="urn:schemas-microsoft-com:office:office" xmlns:r="http://schemas.openxmlformats.org/officeDocument/2006/relationships" xmlns:m="http://schemas.openxmlformats.org/officeDocument/2006/math" xmlns:v="urn:schemas-microsoft-com:vml" xmlns:wp14="http://schemas.microsoft.com/office/word/2010/wordprocessingDrawing" xmlns:wp="http://schemas.openxmlformats.org/drawingml/2006/wordprocessingDrawing" xmlns:w10="urn:schemas-microsoft-com:office:word" xmlns:w="http://schemas.openxmlformats.org/wordprocessingml/2006/main" xmlns:w14="http://schemas.microsoft.com/office/word/2010/wordml" xmlns:w15="http://schemas.microsoft.com/office/word/2012/wordml" xmlns:w16cid="http://schemas.microsoft.com/office/word/2016/wordml/cid" xmlns:w16se="http://schemas.microsoft.com/office/word/2015/wordml/symex" xmlns:wpg="http://schemas.microsoft.com/office/word/2010/wordprocessingGroup" xmlns:wpi="http://schemas.microsoft.com/office/word/2010/wordprocessingInk" xmlns:wne="http://schemas.microsoft.com/office/word/2006/wordml" xmlns:wps="http://schemas.microsoft.com/office/word/2010/wordprocessingShape" mc:Ignorable="w14 w15 w16se w16cid wp14">
+  <w:abstractNum w:abstractNumId="0" w15:restartNumberingAfterBreak="0">
+    <w:nsid w:val="139737B7"/>
+    <w:multiLevelType w:val="hybridMultilevel"/>
+    <w:tmpl w:val="87625EEE"/>
+    <w:lvl w:ilvl="0" w:tplc="E3DADC92">
+      <w:numFmt w:val="bullet"/>
+      <w:lvlText w:val=""/>
+      <w:lvlJc w:val="left"/>
+      <w:pPr>
+        <w:ind w:left="720" w:hanging="360"/>
+      </w:pPr>
+      <w:rPr>
+        <w:rFonts w:ascii="Symbol" w:eastAsiaTheme="minorHAnsi" w:hAnsi="Symbol" w:cstheme="minorBidi" w:hint="default"/>
+      </w:rPr>
+    </w:lvl>
+    <w:lvl w:ilvl="1" w:tplc="04090003" w:tentative="1">
+      <w:start w:val="1"/>
+      <w:numFmt w:val="bullet"/>
+      <w:lvlText w:val="o"/>
+      <w:lvlJc w:val="left"/>
+      <w:pPr>
+        <w:ind w:left="1440" w:hanging="360"/>
+      </w:pPr>
+      <w:rPr>
+        <w:rFonts w:ascii="Courier New" w:hAnsi="Courier New" w:cs="Courier New" w:hint="default"/>
+      </w:rPr>
+    </w:lvl>
+    <w:lvl w:ilvl="2" w:tplc="04090005" w:tentative="1">
+      <w:start w:val="1"/>
+      <w:numFmt w:val="bullet"/>
+      <w:lvlText w:val=""/>
+      <w:lvlJc w:val="left"/>
+      <w:pPr>
+        <w:ind w:left="2160" w:hanging="360"/>
+      </w:pPr>
+      <w:rPr>
+        <w:rFonts w:ascii="Wingdings" w:hAnsi="Wingdings" w:hint="default"/>
+      </w:rPr>
+    </w:lvl>
+    <w:lvl w:ilvl="3" w:tplc="04090001" w:tentative="1">
+      <w:start w:val="1"/>
+      <w:numFmt w:val="bullet"/>
+      <w:lvlText w:val=""/>
+      <w:lvlJc w:val="left"/>
+      <w:pPr>
+        <w:ind w:left="2880" w:hanging="360"/>
+      </w:pPr>
+      <w:rPr>
+        <w:rFonts w:ascii="Symbol" w:hAnsi="Symbol" w:hint="default"/>
+      </w:rPr>
+    </w:lvl>
+    <w:lvl w:ilvl="4" w:tplc="04090003" w:tentative="1">
+      <w:start w:val="1"/>
+      <w:numFmt w:val="bullet"/>
+      <w:lvlText w:val="o"/>
+      <w:lvlJc w:val="left"/>
+      <w:pPr>
+        <w:ind w:left="3600" w:hanging="360"/>
+      </w:pPr>
+      <w:rPr>
+        <w:rFonts w:ascii="Courier New" w:hAnsi="Courier New" w:cs="Courier New" w:hint="default"/>
+      </w:rPr>
+    </w:lvl>
+    <w:lvl w:ilvl="5" w:tplc="04090005" w:tentative="1">
+      <w:start w:val="1"/>
+      <w:numFmt w:val="bullet"/>
+      <w:lvlText w:val=""/>
+      <w:lvlJc w:val="left"/>
+      <w:pPr>
+        <w:ind w:left="4320" w:hanging="360"/>
+      </w:pPr>
+      <w:rPr>
+        <w:rFonts w:ascii="Wingdings" w:hAnsi="Wingdings" w:hint="default"/>
+      </w:rPr>
+    </w:lvl>
+    <w:lvl w:ilvl="6" w:tplc="04090001" w:tentative="1">
+      <w:start w:val="1"/>
+      <w:numFmt w:val="bullet"/>
+      <w:lvlText w:val=""/>
+      <w:lvlJc w:val="left"/>
+      <w:pPr>
+        <w:ind w:left="5040" w:hanging="360"/>
+      </w:pPr>
+      <w:rPr>
+        <w:rFonts w:ascii="Symbol" w:hAnsi="Symbol" w:hint="default"/>
+      </w:rPr>
+    </w:lvl>
+    <w:lvl w:ilvl="7" w:tplc="04090003" w:tentative="1">
+      <w:start w:val="1"/>
+      <w:numFmt w:val="bullet"/>
+      <w:lvlText w:val="o"/>
+      <w:lvlJc w:val="left"/>
+      <w:pPr>
+        <w:ind w:left="5760" w:hanging="360"/>
+      </w:pPr>
+      <w:rPr>
+        <w:rFonts w:ascii="Courier New" w:hAnsi="Courier New" w:cs="Courier New" w:hint="default"/>
+      </w:rPr>
+    </w:lvl>
+    <w:lvl w:ilvl="8" w:tplc="04090005" w:tentative="1">
+      <w:start w:val="1"/>
+      <w:numFmt w:val="bullet"/>
+      <w:lvlText w:val=""/>
+      <w:lvlJc w:val="left"/>
+      <w:pPr>
+        <w:ind w:left="6480" w:hanging="360"/>
+      </w:pPr>
+      <w:rPr>
+        <w:rFonts w:ascii="Wingdings" w:hAnsi="Wingdings" w:hint="default"/>
+      </w:rPr>
+    </w:lvl>
+  </w:abstractNum>
+  <w:abstractNum w:abstractNumId="1" w15:restartNumberingAfterBreak="0">
+    <w:nsid w:val="3E2E2E0C"/>
+    <w:multiLevelType w:val="hybridMultilevel"/>
+    <w:tmpl w:val="52E6D4CA"/>
+    <w:lvl w:ilvl="0" w:tplc="2FDC7782">
+      <w:numFmt w:val="bullet"/>
+      <w:lvlText w:val=""/>
+      <w:lvlJc w:val="left"/>
+      <w:pPr>
+        <w:ind w:left="720" w:hanging="360"/>
+      </w:pPr>
+      <w:rPr>
+        <w:rFonts w:ascii="Symbol" w:eastAsiaTheme="minorHAnsi" w:hAnsi="Symbol" w:cstheme="minorBidi" w:hint="default"/>
+      </w:rPr>
+    </w:lvl>
+    <w:lvl w:ilvl="1" w:tplc="04090003" w:tentative="1">
+      <w:start w:val="1"/>
+      <w:numFmt w:val="bullet"/>
+      <w:lvlText w:val="o"/>
+      <w:lvlJc w:val="left"/>
+      <w:pPr>
+        <w:ind w:left="1440" w:hanging="360"/>
+      </w:pPr>
+      <w:rPr>
+        <w:rFonts w:ascii="Courier New" w:hAnsi="Courier New" w:cs="Courier New" w:hint="default"/>
+      </w:rPr>
+    </w:lvl>
+    <w:lvl w:ilvl="2" w:tplc="04090005" w:tentative="1">
+      <w:start w:val="1"/>
+      <w:numFmt w:val="bullet"/>
+      <w:lvlText w:val=""/>
+      <w:lvlJc w:val="left"/>
+      <w:pPr>
+        <w:ind w:left="2160" w:hanging="360"/>
+      </w:pPr>
+      <w:rPr>
+        <w:rFonts w:ascii="Wingdings" w:hAnsi="Wingdings" w:hint="default"/>
+      </w:rPr>
+    </w:lvl>
+    <w:lvl w:ilvl="3" w:tplc="04090001" w:tentative="1">
+      <w:start w:val="1"/>
+      <w:numFmt w:val="bullet"/>
+      <w:lvlText w:val=""/>
+      <w:lvlJc w:val="left"/>
+      <w:pPr>
+        <w:ind w:left="2880" w:hanging="360"/>
+      </w:pPr>
+      <w:rPr>
+        <w:rFonts w:ascii="Symbol" w:hAnsi="Symbol" w:hint="default"/>
+      </w:rPr>
+    </w:lvl>
+    <w:lvl w:ilvl="4" w:tplc="04090003" w:tentative="1">
+      <w:start w:val="1"/>
+      <w:numFmt w:val="bullet"/>
+      <w:lvlText w:val="o"/>
+      <w:lvlJc w:val="left"/>
+      <w:pPr>
+        <w:ind w:left="3600" w:hanging="360"/>
+      </w:pPr>
+      <w:rPr>
+        <w:rFonts w:ascii="Courier New" w:hAnsi="Courier New" w:cs="Courier New" w:hint="default"/>
+      </w:rPr>
+    </w:lvl>
+    <w:lvl w:ilvl="5" w:tplc="04090005" w:tentative="1">
+      <w:start w:val="1"/>
+      <w:numFmt w:val="bullet"/>
+      <w:lvlText w:val=""/>
+      <w:lvlJc w:val="left"/>
+      <w:pPr>
+        <w:ind w:left="4320" w:hanging="360"/>
+      </w:pPr>
+      <w:rPr>
+        <w:rFonts w:ascii="Wingdings" w:hAnsi="Wingdings" w:hint="default"/>
+      </w:rPr>
+    </w:lvl>
+    <w:lvl w:ilvl="6" w:tplc="04090001" w:tentative="1">
+      <w:start w:val="1"/>
+      <w:numFmt w:val="bullet"/>
+      <w:lvlText w:val=""/>
+      <w:lvlJc w:val="left"/>
+      <w:pPr>
+        <w:ind w:left="5040" w:hanging="360"/>
+      </w:pPr>
+      <w:rPr>
+        <w:rFonts w:ascii="Symbol" w:hAnsi="Symbol" w:hint="default"/>
+      </w:rPr>
+    </w:lvl>
+    <w:lvl w:ilvl="7" w:tplc="04090003" w:tentative="1">
+      <w:start w:val="1"/>
+      <w:numFmt w:val="bullet"/>
+      <w:lvlText w:val="o"/>
+      <w:lvlJc w:val="left"/>
+      <w:pPr>
+        <w:ind w:left="5760" w:hanging="360"/>
+      </w:pPr>
+      <w:rPr>
+        <w:rFonts w:ascii="Courier New" w:hAnsi="Courier New" w:cs="Courier New" w:hint="default"/>
+      </w:rPr>
+    </w:lvl>
+    <w:lvl w:ilvl="8" w:tplc="04090005" w:tentative="1">
+      <w:start w:val="1"/>
+      <w:numFmt w:val="bullet"/>
+      <w:lvlText w:val=""/>
+      <w:lvlJc w:val="left"/>
+      <w:pPr>
+        <w:ind w:left="6480" w:hanging="360"/>
+      </w:pPr>
+      <w:rPr>
+        <w:rFonts w:ascii="Wingdings" w:hAnsi="Wingdings" w:hint="default"/>
+      </w:rPr>
+    </w:lvl>
+  </w:abstractNum>
+  <w:abstractNum w:abstractNumId="2" w15:restartNumberingAfterBreak="0">
+    <w:nsid w:val="521F3693"/>
+    <w:multiLevelType w:val="hybridMultilevel"/>
+    <w:tmpl w:val="5BCC3DB8"/>
+    <w:lvl w:ilvl="0" w:tplc="3794ADBA">
+      <w:numFmt w:val="bullet"/>
+      <w:lvlText w:val="-"/>
+      <w:lvlJc w:val="left"/>
+      <w:pPr>
+        <w:ind w:left="720" w:hanging="360"/>
+      </w:pPr>
+      <w:rPr>
+        <w:rFonts w:ascii="Arial" w:eastAsiaTheme="minorHAnsi" w:hAnsi="Arial" w:cs="Arial" w:hint="default"/>
+      </w:rPr>
+    </w:lvl>
+    <w:lvl w:ilvl="1" w:tplc="04090003" w:tentative="1">
+      <w:start w:val="1"/>
+      <w:numFmt w:val="bullet"/>
+      <w:lvlText w:val="o"/>
+      <w:lvlJc w:val="left"/>
+      <w:pPr>
+        <w:ind w:left="1440" w:hanging="360"/>
+      </w:pPr>
+      <w:rPr>
+        <w:rFonts w:ascii="Courier New" w:hAnsi="Courier New" w:cs="Courier New" w:hint="default"/>
+      </w:rPr>
+    </w:lvl>
+    <w:lvl w:ilvl="2" w:tplc="04090005" w:tentative="1">
+      <w:start w:val="1"/>
+      <w:numFmt w:val="bullet"/>
+      <w:lvlText w:val=""/>
+      <w:lvlJc w:val="left"/>
+      <w:pPr>
+        <w:ind w:left="2160" w:hanging="360"/>
+      </w:pPr>
+      <w:rPr>
+        <w:rFonts w:ascii="Wingdings" w:hAnsi="Wingdings" w:hint="default"/>
+      </w:rPr>
+    </w:lvl>
+    <w:lvl w:ilvl="3" w:tplc="04090001" w:tentative="1">
+      <w:start w:val="1"/>
+      <w:numFmt w:val="bullet"/>
+      <w:lvlText w:val=""/>
+      <w:lvlJc w:val="left"/>
+      <w:pPr>
+        <w:ind w:left="2880" w:hanging="360"/>
+      </w:pPr>
+      <w:rPr>
+        <w:rFonts w:ascii="Symbol" w:hAnsi="Symbol" w:hint="default"/>
+      </w:rPr>
+    </w:lvl>
+    <w:lvl w:ilvl="4" w:tplc="04090003" w:tentative="1">
+      <w:start w:val="1"/>
+      <w:numFmt w:val="bullet"/>
+      <w:lvlText w:val="o"/>
+      <w:lvlJc w:val="left"/>
+      <w:pPr>
+        <w:ind w:left="3600" w:hanging="360"/>
+      </w:pPr>
+      <w:rPr>
+        <w:rFonts w:ascii="Courier New" w:hAnsi="Courier New" w:cs="Courier New" w:hint="default"/>
+      </w:rPr>
+    </w:lvl>
+    <w:lvl w:ilvl="5" w:tplc="04090005" w:tentative="1">
+      <w:start w:val="1"/>
+      <w:numFmt w:val="bullet"/>
+      <w:lvlText w:val=""/>
+      <w:lvlJc w:val="left"/>
+      <w:pPr>
+        <w:ind w:left="4320" w:hanging="360"/>
+      </w:pPr>
+      <w:rPr>
+        <w:rFonts w:ascii="Wingdings" w:hAnsi="Wingdings" w:hint="default"/>
+      </w:rPr>
+    </w:lvl>
+    <w:lvl w:ilvl="6" w:tplc="04090001" w:tentative="1">
+      <w:start w:val="1"/>
+      <w:numFmt w:val="bullet"/>
+      <w:lvlText w:val=""/>
+      <w:lvlJc w:val="left"/>
+      <w:pPr>
+        <w:ind w:left="5040" w:hanging="360"/>
+      </w:pPr>
+      <w:rPr>
+        <w:rFonts w:ascii="Symbol" w:hAnsi="Symbol" w:hint="default"/>
+      </w:rPr>
+    </w:lvl>
+    <w:lvl w:ilvl="7" w:tplc="04090003" w:tentative="1">
+      <w:start w:val="1"/>
+      <w:numFmt w:val="bullet"/>
+      <w:lvlText w:val="o"/>
+      <w:lvlJc w:val="left"/>
+      <w:pPr>
+        <w:ind w:left="5760" w:hanging="360"/>
+      </w:pPr>
+      <w:rPr>
+        <w:rFonts w:ascii="Courier New" w:hAnsi="Courier New" w:cs="Courier New" w:hint="default"/>
+      </w:rPr>
+    </w:lvl>
+    <w:lvl w:ilvl="8" w:tplc="04090005" w:tentative="1">
+      <w:start w:val="1"/>
+      <w:numFmt w:val="bullet"/>
+      <w:lvlText w:val=""/>
+      <w:lvlJc w:val="left"/>
+      <w:pPr>
+        <w:ind w:left="6480" w:hanging="360"/>
+      </w:pPr>
+      <w:rPr>
+        <w:rFonts w:ascii="Wingdings" w:hAnsi="Wingdings" w:hint="default"/>
+      </w:rPr>
+    </w:lvl>
+  </w:abstractNum>
+  <w:abstractNum w:abstractNumId="3" w15:restartNumberingAfterBreak="0">
+    <w:nsid w:val="558510F9"/>
+    <w:multiLevelType w:val="hybridMultilevel"/>
+    <w:tmpl w:val="6B8C582C"/>
+    <w:lvl w:ilvl="0" w:tplc="55FC0814">
+      <w:numFmt w:val="bullet"/>
+      <w:lvlText w:val="-"/>
+      <w:lvlJc w:val="left"/>
+      <w:pPr>
+        <w:ind w:left="720" w:hanging="360"/>
+      </w:pPr>
+      <w:rPr>
+        <w:rFonts w:ascii="Arial" w:eastAsiaTheme="minorHAnsi" w:hAnsi="Arial" w:cs="Arial" w:hint="default"/>
+      </w:rPr>
+    </w:lvl>
+    <w:lvl w:ilvl="1" w:tplc="04090003" w:tentative="1">
+      <w:start w:val="1"/>
+      <w:numFmt w:val="bullet"/>
+      <w:lvlText w:val="o"/>
+      <w:lvlJc w:val="left"/>
+      <w:pPr>
+        <w:ind w:left="1440" w:hanging="360"/>
+      </w:pPr>
+      <w:rPr>
+        <w:rFonts w:ascii="Courier New" w:hAnsi="Courier New" w:cs="Courier New" w:hint="default"/>
+      </w:rPr>
+    </w:lvl>
+    <w:lvl w:ilvl="2" w:tplc="04090005" w:tentative="1">
+      <w:start w:val="1"/>
+      <w:numFmt w:val="bullet"/>
+      <w:lvlText w:val=""/>
+      <w:lvlJc w:val="left"/>
+      <w:pPr>
+        <w:ind w:left="2160" w:hanging="360"/>
+      </w:pPr>
+      <w:rPr>
+        <w:rFonts w:ascii="Wingdings" w:hAnsi="Wingdings" w:hint="default"/>
+      </w:rPr>
+    </w:lvl>
+    <w:lvl w:ilvl="3" w:tplc="04090001" w:tentative="1">
+      <w:start w:val="1"/>
+      <w:numFmt w:val="bullet"/>
+      <w:lvlText w:val=""/>
+      <w:lvlJc w:val="left"/>
+      <w:pPr>
+        <w:ind w:left="2880" w:hanging="360"/>
+      </w:pPr>
+      <w:rPr>
+        <w:rFonts w:ascii="Symbol" w:hAnsi="Symbol" w:hint="default"/>
+      </w:rPr>
+    </w:lvl>
+    <w:lvl w:ilvl="4" w:tplc="04090003" w:tentative="1">
+      <w:start w:val="1"/>
+      <w:numFmt w:val="bullet"/>
+      <w:lvlText w:val="o"/>
+      <w:lvlJc w:val="left"/>
+      <w:pPr>
+        <w:ind w:left="3600" w:hanging="360"/>
+      </w:pPr>
+      <w:rPr>
+        <w:rFonts w:ascii="Courier New" w:hAnsi="Courier New" w:cs="Courier New" w:hint="default"/>
+      </w:rPr>
+    </w:lvl>
+    <w:lvl w:ilvl="5" w:tplc="04090005" w:tentative="1">
+      <w:start w:val="1"/>
+      <w:numFmt w:val="bullet"/>
+      <w:lvlText w:val=""/>
+      <w:lvlJc w:val="left"/>
+      <w:pPr>
+        <w:ind w:left="4320" w:hanging="360"/>
+      </w:pPr>
+      <w:rPr>
+        <w:rFonts w:ascii="Wingdings" w:hAnsi="Wingdings" w:hint="default"/>
+      </w:rPr>
+    </w:lvl>
+    <w:lvl w:ilvl="6" w:tplc="04090001" w:tentative="1">
+      <w:start w:val="1"/>
+      <w:numFmt w:val="bullet"/>
+      <w:lvlText w:val=""/>
+      <w:lvlJc w:val="left"/>
+      <w:pPr>
+        <w:ind w:left="5040" w:hanging="360"/>
+      </w:pPr>
+      <w:rPr>
+        <w:rFonts w:ascii="Symbol" w:hAnsi="Symbol" w:hint="default"/>
+      </w:rPr>
+    </w:lvl>
+    <w:lvl w:ilvl="7" w:tplc="04090003" w:tentative="1">
+      <w:start w:val="1"/>
+      <w:numFmt w:val="bullet"/>
+      <w:lvlText w:val="o"/>
+      <w:lvlJc w:val="left"/>
+      <w:pPr>
+        <w:ind w:left="5760" w:hanging="360"/>
+      </w:pPr>
+      <w:rPr>
+        <w:rFonts w:ascii="Courier New" w:hAnsi="Courier New" w:cs="Courier New" w:hint="default"/>
+      </w:rPr>
+    </w:lvl>
+    <w:lvl w:ilvl="8" w:tplc="04090005" w:tentative="1">
+      <w:start w:val="1"/>
+      <w:numFmt w:val="bullet"/>
+      <w:lvlText w:val=""/>
+      <w:lvlJc w:val="left"/>
+      <w:pPr>
+        <w:ind w:left="6480" w:hanging="360"/>
+      </w:pPr>
+      <w:rPr>
+        <w:rFonts w:ascii="Wingdings" w:hAnsi="Wingdings" w:hint="default"/>
+      </w:rPr>
+    </w:lvl>
+  </w:abstractNum>
+  <w:abstractNum w:abstractNumId="4" w15:restartNumberingAfterBreak="0">
+    <w:nsid w:val="633A7A80"/>
+    <w:multiLevelType w:val="hybridMultilevel"/>
+    <w:tmpl w:val="523661AC"/>
+    <w:lvl w:ilvl="0" w:tplc="FD2AF2DA">
+      <w:numFmt w:val="bullet"/>
+      <w:lvlText w:val="-"/>
+      <w:lvlJc w:val="left"/>
+      <w:pPr>
+        <w:ind w:left="1080" w:hanging="360"/>
+      </w:pPr>
+      <w:rPr>
+        <w:rFonts w:ascii="Arial" w:eastAsiaTheme="minorHAnsi" w:hAnsi="Arial" w:cs="Arial" w:hint="default"/>
+      </w:rPr>
+    </w:lvl>
+    <w:lvl w:ilvl="1" w:tplc="04090003" w:tentative="1">
+      <w:start w:val="1"/>
+      <w:numFmt w:val="bullet"/>
+      <w:lvlText w:val="o"/>
+      <w:lvlJc w:val="left"/>
+      <w:pPr>
+        <w:ind w:left="1800" w:hanging="360"/>
+      </w:pPr>
+      <w:rPr>
+        <w:rFonts w:ascii="Courier New" w:hAnsi="Courier New" w:cs="Courier New" w:hint="default"/>
+      </w:rPr>
+    </w:lvl>
+    <w:lvl w:ilvl="2" w:tplc="04090005" w:tentative="1">
+      <w:start w:val="1"/>
+      <w:numFmt w:val="bullet"/>
+      <w:lvlText w:val=""/>
+      <w:lvlJc w:val="left"/>
+      <w:pPr>
+        <w:ind w:left="2520" w:hanging="360"/>
+      </w:pPr>
+      <w:rPr>
+        <w:rFonts w:ascii="Wingdings" w:hAnsi="Wingdings" w:hint="default"/>
+      </w:rPr>
+    </w:lvl>
+    <w:lvl w:ilvl="3" w:tplc="04090001" w:tentative="1">
+      <w:start w:val="1"/>
+      <w:numFmt w:val="bullet"/>
+      <w:lvlText w:val=""/>
+      <w:lvlJc w:val="left"/>
+      <w:pPr>
+        <w:ind w:left="3240" w:hanging="360"/>
+      </w:pPr>
+      <w:rPr>
+        <w:rFonts w:ascii="Symbol" w:hAnsi="Symbol" w:hint="default"/>
+      </w:rPr>
+    </w:lvl>
+    <w:lvl w:ilvl="4" w:tplc="04090003" w:tentative="1">
+      <w:start w:val="1"/>
+      <w:numFmt w:val="bullet"/>
+      <w:lvlText w:val="o"/>
+      <w:lvlJc w:val="left"/>
+      <w:pPr>
+        <w:ind w:left="3960" w:hanging="360"/>
+      </w:pPr>
+      <w:rPr>
+        <w:rFonts w:ascii="Courier New" w:hAnsi="Courier New" w:cs="Courier New" w:hint="default"/>
+      </w:rPr>
+    </w:lvl>
+    <w:lvl w:ilvl="5" w:tplc="04090005" w:tentative="1">
+      <w:start w:val="1"/>
+      <w:numFmt w:val="bullet"/>
+      <w:lvlText w:val=""/>
+      <w:lvlJc w:val="left"/>
+      <w:pPr>
+        <w:ind w:left="4680" w:hanging="360"/>
+      </w:pPr>
+      <w:rPr>
+        <w:rFonts w:ascii="Wingdings" w:hAnsi="Wingdings" w:hint="default"/>
+      </w:rPr>
+    </w:lvl>
+    <w:lvl w:ilvl="6" w:tplc="04090001" w:tentative="1">
+      <w:start w:val="1"/>
+      <w:numFmt w:val="bullet"/>
+      <w:lvlText w:val=""/>
+      <w:lvlJc w:val="left"/>
+      <w:pPr>
+        <w:ind w:left="5400" w:hanging="360"/>
+      </w:pPr>
+      <w:rPr>
+        <w:rFonts w:ascii="Symbol" w:hAnsi="Symbol" w:hint="default"/>
+      </w:rPr>
+    </w:lvl>
+    <w:lvl w:ilvl="7" w:tplc="04090003" w:tentative="1">
+      <w:start w:val="1"/>
+      <w:numFmt w:val="bullet"/>
+      <w:lvlText w:val="o"/>
+      <w:lvlJc w:val="left"/>
+      <w:pPr>
+        <w:ind w:left="6120" w:hanging="360"/>
+      </w:pPr>
+      <w:rPr>
+        <w:rFonts w:ascii="Courier New" w:hAnsi="Courier New" w:cs="Courier New" w:hint="default"/>
+      </w:rPr>
+    </w:lvl>
+    <w:lvl w:ilvl="8" w:tplc="04090005" w:tentative="1">
+      <w:start w:val="1"/>
+      <w:numFmt w:val="bullet"/>
+      <w:lvlText w:val=""/>
+      <w:lvlJc w:val="left"/>
+      <w:pPr>
+        <w:ind w:left="6840" w:hanging="360"/>
+      </w:pPr>
+      <w:rPr>
+        <w:rFonts w:ascii="Wingdings" w:hAnsi="Wingdings" w:hint="default"/>
+      </w:rPr>
+    </w:lvl>
+  </w:abstractNum>
+  <w:num w:numId="1">
+    <w:abstractNumId w:val="1"/>
+  </w:num>
+  <w:num w:numId="2">
+    <w:abstractNumId w:val="0"/>
+  </w:num>
+  <w:num w:numId="3">
+    <w:abstractNumId w:val="2"/>
+  </w:num>
+  <w:num w:numId="4">
+    <w:abstractNumId w:val="4"/>
+  </w:num>
+  <w:num w:numId="5">
+    <w:abstractNumId w:val="3"/>
+  </w:num>
+</w:numbering>
 </file>
 
 <file path=word/styles.xml><?xml version="1.0" encoding="utf-8"?>
@@ -756,6 +1459,16 @@
       <w:contextualSpacing/>
     </w:pPr>
   </w:style>
+  <w:style w:type="character" w:styleId="PlaceholderText">
+    <w:name w:val="Placeholder Text"/>
+    <w:basedOn w:val="DefaultParagraphFont"/>
+    <w:uiPriority w:val="99"/>
+    <w:semiHidden/>
+    <w:rsid w:val="00811981"/>
+    <w:rPr>
+      <w:color w:val="808080"/>
+    </w:rPr>
+  </w:style>
 </w:styles>
 </file>
 

</xml_diff>